<commit_message>
Fixed the Scene numbering
</commit_message>
<xml_diff>
--- a/Narrative, Dialogue, Characters etc/Scenes & Storyboard.docx
+++ b/Narrative, Dialogue, Characters etc/Scenes & Storyboard.docx
@@ -29,28 +29,10 @@
         <w:t>Music</w:t>
       </w:r>
       <w:r>
-        <w:t xml:space="preserve">: _Home_, _Forest_, </w:t>
-      </w:r>
-      <w:r>
-        <w:t>_</w:t>
-      </w:r>
-      <w:r>
-        <w:t>Babbleblub</w:t>
-      </w:r>
-      <w:r>
-        <w:t>_, _</w:t>
-      </w:r>
-      <w:r>
-        <w:t>Gribblewitch</w:t>
-      </w:r>
-      <w:r>
-        <w:t>_, _</w:t>
-      </w:r>
-      <w:r>
-        <w:t>Worry</w:t>
-      </w:r>
-      <w:r>
-        <w:t>_,</w:t>
+        <w:t>: _Home_, _Forest_, _Babbleblub_, _Gribblewitch_, _Worry_,</w:t>
+      </w:r>
+      <w:r>
+        <w:t xml:space="preserve"> _Hope_</w:t>
       </w:r>
     </w:p>
     <w:p>
@@ -411,31 +393,33 @@
           <w:bCs/>
           <w:u w:val="single"/>
         </w:rPr>
-        <w:t xml:space="preserve">Scene 3 – </w:t>
-      </w:r>
-      <w:r>
-        <w:rPr>
-          <w:b/>
-          <w:bCs/>
-          <w:u w:val="single"/>
-        </w:rPr>
-        <w:t>Meeting Babbleblub</w:t>
-      </w:r>
-    </w:p>
-    <w:p>
-      <w:r>
-        <w:t>Keywords: darkness, ambiguous, moonlight</w:t>
-      </w:r>
-      <w:r>
-        <w:t>, forest, hope,</w:t>
-      </w:r>
-    </w:p>
-    <w:p>
-      <w:r>
-        <w:t xml:space="preserve">Music: </w:t>
-      </w:r>
-      <w:r>
-        <w:t>_Hope_</w:t>
+        <w:t xml:space="preserve">Scene </w:t>
+      </w:r>
+      <w:r>
+        <w:rPr>
+          <w:b/>
+          <w:bCs/>
+          <w:u w:val="single"/>
+        </w:rPr>
+        <w:t>4</w:t>
+      </w:r>
+      <w:r>
+        <w:rPr>
+          <w:b/>
+          <w:bCs/>
+          <w:u w:val="single"/>
+        </w:rPr>
+        <w:t xml:space="preserve"> – Meeting Babbleblub</w:t>
+      </w:r>
+    </w:p>
+    <w:p>
+      <w:r>
+        <w:t>Keywords: darkness, ambiguous, moonlight, forest, hope,</w:t>
+      </w:r>
+    </w:p>
+    <w:p>
+      <w:r>
+        <w:t>Music: _Hope_</w:t>
       </w:r>
     </w:p>
     <w:p>
@@ -516,45 +500,25 @@
           <w:bCs/>
           <w:u w:val="single"/>
         </w:rPr>
-        <w:t>4</w:t>
-      </w:r>
-      <w:r>
-        <w:rPr>
-          <w:b/>
-          <w:bCs/>
-          <w:u w:val="single"/>
-        </w:rPr>
-        <w:t xml:space="preserve"> – </w:t>
-      </w:r>
-      <w:r>
-        <w:rPr>
-          <w:b/>
-          <w:bCs/>
-          <w:u w:val="single"/>
-        </w:rPr>
-        <w:t>The Gribble Wood</w:t>
-      </w:r>
-    </w:p>
-    <w:p>
-      <w:r>
-        <w:t xml:space="preserve">Keywords: </w:t>
-      </w:r>
-      <w:r>
-        <w:t>shadows, scary</w:t>
-      </w:r>
-      <w:r>
-        <w:t>, forest,</w:t>
-      </w:r>
-      <w:r>
-        <w:t xml:space="preserve"> nature, </w:t>
-      </w:r>
-    </w:p>
-    <w:p>
-      <w:r>
-        <w:t>Music: _</w:t>
-      </w:r>
-      <w:r>
-        <w:t>Forest</w:t>
+        <w:t>5</w:t>
+      </w:r>
+      <w:r>
+        <w:rPr>
+          <w:b/>
+          <w:bCs/>
+          <w:u w:val="single"/>
+        </w:rPr>
+        <w:t xml:space="preserve"> – The Gribble Wood</w:t>
+      </w:r>
+    </w:p>
+    <w:p>
+      <w:r>
+        <w:t xml:space="preserve">Keywords: shadows, scary, forest, nature, </w:t>
+      </w:r>
+    </w:p>
+    <w:p>
+      <w:r>
+        <w:t>Music: _Forest</w:t>
       </w:r>
       <w:r>
         <w:t>_</w:t>
@@ -577,14 +541,7 @@
           <w:b/>
           <w:bCs/>
         </w:rPr>
-        <w:t>Music:</w:t>
-      </w:r>
-      <w:r>
-        <w:rPr>
-          <w:b/>
-          <w:bCs/>
-        </w:rPr>
-        <w:t xml:space="preserve"> _Babbleblub_</w:t>
+        <w:t>Music: _Babbleblub_</w:t>
       </w:r>
     </w:p>
     <w:p>
@@ -654,60 +611,35 @@
           <w:bCs/>
           <w:u w:val="single"/>
         </w:rPr>
-        <w:t>5</w:t>
-      </w:r>
-      <w:r>
-        <w:rPr>
-          <w:b/>
-          <w:bCs/>
-          <w:u w:val="single"/>
-        </w:rPr>
-        <w:t xml:space="preserve"> – </w:t>
-      </w:r>
-      <w:r>
-        <w:rPr>
-          <w:b/>
-          <w:bCs/>
-          <w:u w:val="single"/>
-        </w:rPr>
-        <w:t>Greta the Gribble Witch</w:t>
-      </w:r>
-    </w:p>
-    <w:p>
-      <w:r>
-        <w:t xml:space="preserve">Keywords: </w:t>
-      </w:r>
-      <w:r>
-        <w:t>wonder, home, well lit, curiosity, fun, safe, big tree, nature, crazy</w:t>
-      </w:r>
-    </w:p>
-    <w:p>
-      <w:pPr>
-        <w:rPr>
-          <w:b/>
-          <w:bCs/>
-        </w:rPr>
-      </w:pPr>
-      <w:r>
-        <w:rPr>
-          <w:b/>
-          <w:bCs/>
-        </w:rPr>
-        <w:t>Music: _</w:t>
-      </w:r>
-      <w:r>
-        <w:rPr>
-          <w:b/>
-          <w:bCs/>
-        </w:rPr>
-        <w:t>Gribblewitch</w:t>
-      </w:r>
-      <w:r>
-        <w:rPr>
-          <w:b/>
-          <w:bCs/>
-        </w:rPr>
-        <w:t>_</w:t>
+        <w:t>6</w:t>
+      </w:r>
+      <w:r>
+        <w:rPr>
+          <w:b/>
+          <w:bCs/>
+          <w:u w:val="single"/>
+        </w:rPr>
+        <w:t xml:space="preserve"> – Greta the Gribble Witch</w:t>
+      </w:r>
+    </w:p>
+    <w:p>
+      <w:r>
+        <w:t>Keywords: wonder, home, well lit, curiosity, fun, safe, big tree, nature, crazy</w:t>
+      </w:r>
+    </w:p>
+    <w:p>
+      <w:pPr>
+        <w:rPr>
+          <w:b/>
+          <w:bCs/>
+        </w:rPr>
+      </w:pPr>
+      <w:r>
+        <w:rPr>
+          <w:b/>
+          <w:bCs/>
+        </w:rPr>
+        <w:t>Music: _Gribblewitch_</w:t>
       </w:r>
     </w:p>
     <w:p>
@@ -729,14 +661,7 @@
           <w:b/>
           <w:bCs/>
         </w:rPr>
-        <w:t xml:space="preserve">Image </w:t>
-      </w:r>
-      <w:r>
-        <w:rPr>
-          <w:b/>
-          <w:bCs/>
-        </w:rPr>
-        <w:t>Greta’s home with Greta stirring a pot and Wendy gazing at something curious on a table</w:t>
+        <w:t>Image Greta’s home with Greta stirring a pot and Wendy gazing at something curious on a table</w:t>
       </w:r>
       <w:r>
         <w:rPr>
@@ -797,7 +722,7 @@
           <w:bCs/>
           <w:u w:val="single"/>
         </w:rPr>
-        <w:t>6</w:t>
+        <w:t>7</w:t>
       </w:r>
       <w:r>
         <w:rPr>
@@ -909,21 +834,7 @@
           <w:b/>
           <w:bCs/>
         </w:rPr>
-        <w:t>Music: _</w:t>
-      </w:r>
-      <w:r>
-        <w:rPr>
-          <w:b/>
-          <w:bCs/>
-        </w:rPr>
-        <w:t>Chase</w:t>
-      </w:r>
-      <w:r>
-        <w:rPr>
-          <w:b/>
-          <w:bCs/>
-        </w:rPr>
-        <w:t>_</w:t>
+        <w:t>Music: _Chase_</w:t>
       </w:r>
     </w:p>
     <w:p>
@@ -963,7 +874,7 @@
           <w:bCs/>
           <w:u w:val="single"/>
         </w:rPr>
-        <w:t>7</w:t>
+        <w:t>8</w:t>
       </w:r>
       <w:r>
         <w:rPr>
@@ -992,8 +903,6 @@
       <w:r>
         <w:t>danger</w:t>
       </w:r>
-      <w:bookmarkStart w:id="0" w:name="_GoBack"/>
-      <w:bookmarkEnd w:id="0"/>
     </w:p>
     <w:p>
       <w:pPr>
@@ -1129,23 +1038,17 @@
           <w:bCs/>
           <w:u w:val="single"/>
         </w:rPr>
-        <w:t>8</w:t>
-      </w:r>
-      <w:r>
-        <w:rPr>
-          <w:b/>
-          <w:bCs/>
-          <w:u w:val="single"/>
-        </w:rPr>
-        <w:t xml:space="preserve"> – </w:t>
-      </w:r>
-      <w:r>
-        <w:rPr>
-          <w:b/>
-          <w:bCs/>
-          <w:u w:val="single"/>
-        </w:rPr>
-        <w:t>Return Home</w:t>
+        <w:t>9</w:t>
+      </w:r>
+      <w:bookmarkStart w:id="0" w:name="_GoBack"/>
+      <w:bookmarkEnd w:id="0"/>
+      <w:r>
+        <w:rPr>
+          <w:b/>
+          <w:bCs/>
+          <w:u w:val="single"/>
+        </w:rPr>
+        <w:t xml:space="preserve"> – Return Home</w:t>
       </w:r>
     </w:p>
     <w:p>
@@ -1398,7 +1301,7 @@
     <w:lsdException w:name="Table Web 2" w:semiHidden="1" w:unhideWhenUsed="1"/>
     <w:lsdException w:name="Table Web 3" w:semiHidden="1" w:unhideWhenUsed="1"/>
     <w:lsdException w:name="Balloon Text" w:semiHidden="1" w:unhideWhenUsed="1"/>
-    <w:lsdException w:name="Table Grid" w:semiHidden="1" w:uiPriority="59" w:unhideWhenUsed="1"/>
+    <w:lsdException w:name="Table Grid" w:uiPriority="59"/>
     <w:lsdException w:name="Table Theme" w:semiHidden="1" w:unhideWhenUsed="1"/>
     <w:lsdException w:name="Placeholder Text" w:semiHidden="1"/>
     <w:lsdException w:name="No Spacing" w:uiPriority="1" w:qFormat="1"/>
@@ -1946,7 +1849,7 @@
 </file>
 
 <file path=customXml/itemProps1.xml><?xml version="1.0" encoding="utf-8"?>
-<ds:datastoreItem xmlns:ds="http://schemas.openxmlformats.org/officeDocument/2006/customXml" ds:itemID="{B2C8AD08-B734-4033-A410-43A4D8BC52AF}">
+<ds:datastoreItem xmlns:ds="http://schemas.openxmlformats.org/officeDocument/2006/customXml" ds:itemID="{FDC0EB3B-0A4C-40FD-ACB8-87949928D6D6}">
   <ds:schemaRefs>
     <ds:schemaRef ds:uri="http://schemas.openxmlformats.org/officeDocument/2006/bibliography"/>
   </ds:schemaRefs>

</xml_diff>